<commit_message>
large typo found, sad life
</commit_message>
<xml_diff>
--- a/Resume_v1.9T.docx
+++ b/Resume_v1.9T.docx
@@ -599,8 +599,6 @@
         </w:rPr>
         <w:t>.</w:t>
       </w:r>
-      <w:bookmarkStart w:id="0" w:name="_GoBack"/>
-      <w:bookmarkEnd w:id="0"/>
     </w:p>
     <w:p>
       <w:pPr>
@@ -869,7 +867,7 @@
           <w:sz w:val="22"/>
           <w:szCs w:val="22"/>
         </w:rPr>
-        <w:t xml:space="preserve">Regressors have a </w:t>
+        <w:t>Sales forecast regressor has a low mean average percentage error of 45%.</w:t>
       </w:r>
     </w:p>
     <w:p>
@@ -1098,6 +1096,8 @@
         </w:rPr>
         <w:tab/>
       </w:r>
+      <w:bookmarkStart w:id="0" w:name="_GoBack"/>
+      <w:bookmarkEnd w:id="0"/>
       <w:r>
         <w:rPr>
           <w:sz w:val="22"/>

</xml_diff>